<commit_message>
update urban race with crypto.cyberpdx.org
</commit_message>
<xml_diff>
--- a/UrbanRace/UrbanRaceChallenges.docx
+++ b/UrbanRace/UrbanRaceChallenges.docx
@@ -1,6 +1,6 @@
 
 <file path=word/document.xml><?xml version="1.0" encoding="utf-8"?>
-<w:document xmlns:o="urn:schemas-microsoft-com:office:office" xmlns:r="http://schemas.openxmlformats.org/officeDocument/2006/relationships" xmlns:v="urn:schemas-microsoft-com:vml" xmlns:w="http://schemas.openxmlformats.org/wordprocessingml/2006/main" xmlns:w10="urn:schemas-microsoft-com:office:word" xmlns:wp="http://schemas.openxmlformats.org/drawingml/2006/wordprocessingDrawing">
+<w:document xmlns:o="urn:schemas-microsoft-com:office:office" xmlns:r="http://schemas.openxmlformats.org/officeDocument/2006/relationships" xmlns:v="urn:schemas-microsoft-com:vml" xmlns:w="http://schemas.openxmlformats.org/wordprocessingml/2006/main" xmlns:w10="urn:schemas-microsoft-com:office:word" xmlns:wp="http://schemas.openxmlformats.org/drawingml/2006/wordprocessingDrawing" xmlns:wps="http://schemas.microsoft.com/office/word/2010/wordprocessingShape" xmlns:wpg="http://schemas.microsoft.com/office/word/2010/wordprocessingGroup" xmlns:mc="http://schemas.openxmlformats.org/markup-compatibility/2006" xmlns:wp14="http://schemas.microsoft.com/office/word/2010/wordprocessingDrawing" xmlns:w14="http://schemas.microsoft.com/office/word/2010/wordml" mc:Ignorable="w14 wp14">
   <w:body>
     <w:p>
       <w:pPr>
@@ -12,14 +12,8 @@
         </w:rPr>
       </w:pPr>
       <w:r>
-        <w:rPr>
-          <w:rFonts w:ascii="Courier 10 Pitch" w:hAnsi="Courier 10 Pitch"/>
-          <w:sz w:val="32"/>
-          <w:szCs w:val="32"/>
-        </w:rPr>
-        <w:t>1.</w:t>
         <w:drawing>
-          <wp:anchor behindDoc="0" distT="0" distB="0" distL="0" distR="0" simplePos="0" locked="0" layoutInCell="1" allowOverlap="1" relativeHeight="7">
+          <wp:anchor behindDoc="0" distT="0" distB="0" distL="0" distR="0" simplePos="0" locked="0" layoutInCell="1" allowOverlap="1" relativeHeight="9">
             <wp:simplePos x="0" y="0"/>
             <wp:positionH relativeFrom="column">
               <wp:posOffset>2356485</wp:posOffset>
@@ -30,7 +24,7 @@
             <wp:extent cx="2128520" cy="2128520"/>
             <wp:effectExtent l="0" t="0" r="0" b="0"/>
             <wp:wrapSquare wrapText="largest"/>
-            <wp:docPr id="0" name="Picture" descr=""/>
+            <wp:docPr id="1" name="Picture" descr=""/>
             <wp:cNvGraphicFramePr>
               <a:graphicFrameLocks xmlns:a="http://schemas.openxmlformats.org/drawingml/2006/main" noChangeAspect="1"/>
             </wp:cNvGraphicFramePr>
@@ -38,7 +32,7 @@
               <a:graphicData uri="http://schemas.openxmlformats.org/drawingml/2006/picture">
                 <pic:pic xmlns:pic="http://schemas.openxmlformats.org/drawingml/2006/picture">
                   <pic:nvPicPr>
-                    <pic:cNvPr id="0" name="Picture" descr=""/>
+                    <pic:cNvPr id="1" name="Picture" descr=""/>
                     <pic:cNvPicPr>
                       <a:picLocks noChangeAspect="1" noChangeArrowheads="1"/>
                     </pic:cNvPicPr>
@@ -57,13 +51,6 @@
                     <a:prstGeom prst="rect">
                       <a:avLst/>
                     </a:prstGeom>
-                    <a:noFill/>
-                    <a:ln w="9525">
-                      <a:noFill/>
-                      <a:miter lim="800000"/>
-                      <a:headEnd/>
-                      <a:tailEnd/>
-                    </a:ln>
                   </pic:spPr>
                 </pic:pic>
               </a:graphicData>
@@ -71,6 +58,22 @@
           </wp:anchor>
         </w:drawing>
       </w:r>
+      <w:r>
+        <w:rPr>
+          <w:rFonts w:ascii="Courier 10 Pitch" w:hAnsi="Courier 10 Pitch"/>
+          <w:sz w:val="32"/>
+          <w:szCs w:val="32"/>
+        </w:rPr>
+        <w:t>1</w:t>
+      </w:r>
+      <w:r>
+        <w:rPr>
+          <w:rFonts w:ascii="Courier 10 Pitch" w:hAnsi="Courier 10 Pitch"/>
+          <w:sz w:val="32"/>
+          <w:szCs w:val="32"/>
+        </w:rPr>
+        <w:t>.</w:t>
+      </w:r>
     </w:p>
     <w:p>
       <w:pPr>
@@ -197,18 +200,18 @@
       <w:r>
         <w:rPr/>
         <w:drawing>
-          <wp:anchor behindDoc="0" distT="0" distB="0" distL="0" distR="0" simplePos="0" locked="0" layoutInCell="1" allowOverlap="1" relativeHeight="10">
+          <wp:anchor behindDoc="0" distT="0" distB="0" distL="0" distR="0" simplePos="0" locked="0" layoutInCell="1" allowOverlap="1" relativeHeight="12">
             <wp:simplePos x="0" y="0"/>
             <wp:positionH relativeFrom="column">
               <wp:align>center</wp:align>
             </wp:positionH>
             <wp:positionV relativeFrom="paragraph">
-              <wp:align>top</wp:align>
+              <wp:posOffset>635</wp:posOffset>
             </wp:positionV>
             <wp:extent cx="4083685" cy="2979420"/>
             <wp:effectExtent l="0" t="0" r="0" b="0"/>
             <wp:wrapSquare wrapText="largest"/>
-            <wp:docPr id="1" name="Picture" descr=""/>
+            <wp:docPr id="2" name="Image1" descr=""/>
             <wp:cNvGraphicFramePr>
               <a:graphicFrameLocks xmlns:a="http://schemas.openxmlformats.org/drawingml/2006/main" noChangeAspect="1"/>
             </wp:cNvGraphicFramePr>
@@ -216,7 +219,7 @@
               <a:graphicData uri="http://schemas.openxmlformats.org/drawingml/2006/picture">
                 <pic:pic xmlns:pic="http://schemas.openxmlformats.org/drawingml/2006/picture">
                   <pic:nvPicPr>
-                    <pic:cNvPr id="1" name="Picture" descr=""/>
+                    <pic:cNvPr id="2" name="Image1" descr=""/>
                     <pic:cNvPicPr>
                       <a:picLocks noChangeAspect="1" noChangeArrowheads="1"/>
                     </pic:cNvPicPr>
@@ -235,13 +238,6 @@
                     <a:prstGeom prst="rect">
                       <a:avLst/>
                     </a:prstGeom>
-                    <a:noFill/>
-                    <a:ln w="9525">
-                      <a:noFill/>
-                      <a:miter lim="800000"/>
-                      <a:headEnd/>
-                      <a:tailEnd/>
-                    </a:ln>
                   </pic:spPr>
                 </pic:pic>
               </a:graphicData>
@@ -407,19 +403,15 @@
       <w:pPr>
         <w:pStyle w:val="Normal"/>
         <w:jc w:val="center"/>
-        <w:rPr>
-          <w:rFonts w:ascii="Courier 10 Pitch" w:hAnsi="Courier 10 Pitch"/>
-          <w:sz w:val="32"/>
-          <w:szCs w:val="32"/>
-        </w:rPr>
-      </w:pPr>
-      <w:r>
-        <w:rPr>
-          <w:rFonts w:ascii="Courier 10 Pitch" w:hAnsi="Courier 10 Pitch"/>
-          <w:sz w:val="32"/>
-          <w:szCs w:val="32"/>
-        </w:rPr>
-        <w:t>http://cyberd.oregonctf.org/static/________.jpg</w:t>
+        <w:rPr/>
+      </w:pPr>
+      <w:r>
+        <w:rPr>
+          <w:rFonts w:ascii="Courier 10 Pitch" w:hAnsi="Courier 10 Pitch"/>
+          <w:sz w:val="32"/>
+          <w:szCs w:val="32"/>
+        </w:rPr>
+        <w:t>http://crypto.cyberpdx.org/static/________.jpg</w:t>
       </w:r>
     </w:p>
     <w:p>
@@ -460,7 +452,7 @@
       <w:r>
         <w:rPr/>
         <w:drawing>
-          <wp:anchor behindDoc="0" distT="0" distB="0" distL="0" distR="0" simplePos="0" locked="0" layoutInCell="1" allowOverlap="1" relativeHeight="8">
+          <wp:anchor behindDoc="0" distT="0" distB="0" distL="0" distR="0" simplePos="0" locked="0" layoutInCell="1" allowOverlap="1" relativeHeight="10">
             <wp:simplePos x="0" y="0"/>
             <wp:positionH relativeFrom="column">
               <wp:posOffset>1344295</wp:posOffset>
@@ -471,7 +463,7 @@
             <wp:extent cx="3643630" cy="649605"/>
             <wp:effectExtent l="0" t="0" r="0" b="0"/>
             <wp:wrapSquare wrapText="largest"/>
-            <wp:docPr id="2" name="Picture" descr=""/>
+            <wp:docPr id="3" name="Image2" descr=""/>
             <wp:cNvGraphicFramePr>
               <a:graphicFrameLocks xmlns:a="http://schemas.openxmlformats.org/drawingml/2006/main" noChangeAspect="1"/>
             </wp:cNvGraphicFramePr>
@@ -479,7 +471,7 @@
               <a:graphicData uri="http://schemas.openxmlformats.org/drawingml/2006/picture">
                 <pic:pic xmlns:pic="http://schemas.openxmlformats.org/drawingml/2006/picture">
                   <pic:nvPicPr>
-                    <pic:cNvPr id="2" name="Picture" descr=""/>
+                    <pic:cNvPr id="3" name="Image2" descr=""/>
                     <pic:cNvPicPr>
                       <a:picLocks noChangeAspect="1" noChangeArrowheads="1"/>
                     </pic:cNvPicPr>
@@ -498,13 +490,6 @@
                     <a:prstGeom prst="rect">
                       <a:avLst/>
                     </a:prstGeom>
-                    <a:noFill/>
-                    <a:ln w="9525">
-                      <a:noFill/>
-                      <a:miter lim="800000"/>
-                      <a:headEnd/>
-                      <a:tailEnd/>
-                    </a:ln>
                   </pic:spPr>
                 </pic:pic>
               </a:graphicData>
@@ -605,43 +590,55 @@
       <w:pPr>
         <w:pStyle w:val="Normal"/>
         <w:jc w:val="left"/>
-        <w:rPr/>
-      </w:pPr>
-      <w:r>
-        <w:rPr/>
-      </w:r>
-    </w:p>
-    <w:p>
-      <w:pPr>
-        <w:pStyle w:val="Normal"/>
-        <w:jc w:val="left"/>
-        <w:rPr>
-          <w:rFonts w:ascii="Courier 10 Pitch" w:hAnsi="Courier 10 Pitch"/>
-          <w:sz w:val="32"/>
-          <w:szCs w:val="32"/>
-        </w:rPr>
-      </w:pPr>
-      <w:r>
         <w:rPr>
           <w:rFonts w:ascii="Courier 10 Pitch" w:hAnsi="Courier 10 Pitch"/>
           <w:sz w:val="28"/>
           <w:szCs w:val="28"/>
         </w:rPr>
-        <w:t>68 74 74 70 3a 2f 2f 67 6f 6f 2e 67 6c 2f 46 73 46 69 76 6a</w:t>
-      </w:r>
-      <w:r>
-        <w:rPr>
-          <w:rFonts w:ascii="Courier 10 Pitch" w:hAnsi="Courier 10 Pitch"/>
-          <w:sz w:val="32"/>
-          <w:szCs w:val="32"/>
-        </w:rPr>
-        <w:t xml:space="preserve"> </w:t>
-      </w:r>
-    </w:p>
-    <w:p>
-      <w:pPr>
-        <w:pStyle w:val="Normal"/>
-        <w:pageBreakBefore/>
+      </w:pPr>
+      <w:r>
+        <w:rPr>
+          <w:rFonts w:ascii="Courier 10 Pitch" w:hAnsi="Courier 10 Pitch"/>
+          <w:sz w:val="28"/>
+          <w:szCs w:val="28"/>
+        </w:rPr>
+      </w:r>
+    </w:p>
+    <w:p>
+      <w:pPr>
+        <w:pStyle w:val="Normal"/>
+        <w:jc w:val="center"/>
+        <w:rPr>
+          <w:rFonts w:ascii="Courier 10 Pitch" w:hAnsi="Courier 10 Pitch"/>
+          <w:sz w:val="32"/>
+          <w:szCs w:val="32"/>
+        </w:rPr>
+      </w:pPr>
+      <w:r>
+        <w:rPr>
+          <w:rFonts w:ascii="Courier 10 Pitch" w:hAnsi="Courier 10 Pitch"/>
+          <w:b/>
+          <w:bCs/>
+          <w:sz w:val="24"/>
+          <w:szCs w:val="24"/>
+        </w:rPr>
+        <w:t>68 74 74 70 73 3a 2f 2f 67 6f 6f 2e 67 6c 2f 69 67 4a 79 6c 30</w:t>
+      </w:r>
+      <w:r>
+        <w:rPr>
+          <w:rFonts w:ascii="Courier 10 Pitch" w:hAnsi="Courier 10 Pitch"/>
+          <w:sz w:val="24"/>
+          <w:szCs w:val="24"/>
+        </w:rPr>
+        <w:t xml:space="preserve">  </w:t>
+      </w:r>
+      <w:r>
+        <w:br w:type="page"/>
+      </w:r>
+    </w:p>
+    <w:p>
+      <w:pPr>
+        <w:pStyle w:val="Normal"/>
         <w:rPr>
           <w:rFonts w:ascii="Courier 10 Pitch" w:hAnsi="Courier 10 Pitch"/>
           <w:sz w:val="32"/>
@@ -709,7 +706,7 @@
       <w:r>
         <w:rPr/>
         <w:drawing>
-          <wp:anchor behindDoc="0" distT="0" distB="0" distL="0" distR="0" simplePos="0" locked="0" layoutInCell="1" allowOverlap="1" relativeHeight="0">
+          <wp:anchor behindDoc="0" distT="0" distB="0" distL="0" distR="0" simplePos="0" locked="0" layoutInCell="1" allowOverlap="1" relativeHeight="2">
             <wp:simplePos x="0" y="0"/>
             <wp:positionH relativeFrom="column">
               <wp:posOffset>127000</wp:posOffset>
@@ -720,7 +717,7 @@
             <wp:extent cx="2612390" cy="2612390"/>
             <wp:effectExtent l="0" t="0" r="0" b="0"/>
             <wp:wrapSquare wrapText="largest"/>
-            <wp:docPr id="3" name="Picture" descr=""/>
+            <wp:docPr id="4" name="Image3" descr=""/>
             <wp:cNvGraphicFramePr>
               <a:graphicFrameLocks xmlns:a="http://schemas.openxmlformats.org/drawingml/2006/main" noChangeAspect="1"/>
             </wp:cNvGraphicFramePr>
@@ -728,7 +725,7 @@
               <a:graphicData uri="http://schemas.openxmlformats.org/drawingml/2006/picture">
                 <pic:pic xmlns:pic="http://schemas.openxmlformats.org/drawingml/2006/picture">
                   <pic:nvPicPr>
-                    <pic:cNvPr id="3" name="Picture" descr=""/>
+                    <pic:cNvPr id="4" name="Image3" descr=""/>
                     <pic:cNvPicPr>
                       <a:picLocks noChangeAspect="1" noChangeArrowheads="1"/>
                     </pic:cNvPicPr>
@@ -747,13 +744,6 @@
                     <a:prstGeom prst="rect">
                       <a:avLst/>
                     </a:prstGeom>
-                    <a:noFill/>
-                    <a:ln w="9525">
-                      <a:noFill/>
-                      <a:miter lim="800000"/>
-                      <a:headEnd/>
-                      <a:tailEnd/>
-                    </a:ln>
                   </pic:spPr>
                 </pic:pic>
               </a:graphicData>
@@ -761,7 +751,7 @@
           </wp:anchor>
         </w:drawing>
         <w:drawing>
-          <wp:anchor behindDoc="0" distT="0" distB="0" distL="0" distR="0" simplePos="0" locked="0" layoutInCell="1" allowOverlap="1" relativeHeight="1">
+          <wp:anchor behindDoc="0" distT="0" distB="0" distL="0" distR="0" simplePos="0" locked="0" layoutInCell="1" allowOverlap="1" relativeHeight="3">
             <wp:simplePos x="0" y="0"/>
             <wp:positionH relativeFrom="column">
               <wp:posOffset>3224530</wp:posOffset>
@@ -772,7 +762,7 @@
             <wp:extent cx="2630170" cy="2630170"/>
             <wp:effectExtent l="0" t="0" r="0" b="0"/>
             <wp:wrapSquare wrapText="largest"/>
-            <wp:docPr id="4" name="Picture" descr=""/>
+            <wp:docPr id="5" name="Image4" descr=""/>
             <wp:cNvGraphicFramePr>
               <a:graphicFrameLocks xmlns:a="http://schemas.openxmlformats.org/drawingml/2006/main" noChangeAspect="1"/>
             </wp:cNvGraphicFramePr>
@@ -780,7 +770,7 @@
               <a:graphicData uri="http://schemas.openxmlformats.org/drawingml/2006/picture">
                 <pic:pic xmlns:pic="http://schemas.openxmlformats.org/drawingml/2006/picture">
                   <pic:nvPicPr>
-                    <pic:cNvPr id="4" name="Picture" descr=""/>
+                    <pic:cNvPr id="5" name="Image4" descr=""/>
                     <pic:cNvPicPr>
                       <a:picLocks noChangeAspect="1" noChangeArrowheads="1"/>
                     </pic:cNvPicPr>
@@ -799,13 +789,6 @@
                     <a:prstGeom prst="rect">
                       <a:avLst/>
                     </a:prstGeom>
-                    <a:noFill/>
-                    <a:ln w="9525">
-                      <a:noFill/>
-                      <a:miter lim="800000"/>
-                      <a:headEnd/>
-                      <a:tailEnd/>
-                    </a:ln>
                   </pic:spPr>
                 </pic:pic>
               </a:graphicData>
@@ -957,7 +940,7 @@
       <w:r>
         <w:rPr/>
         <w:drawing>
-          <wp:anchor behindDoc="0" distT="0" distB="0" distL="0" distR="0" simplePos="0" locked="0" layoutInCell="1" allowOverlap="1" relativeHeight="2">
+          <wp:anchor behindDoc="0" distT="0" distB="0" distL="0" distR="0" simplePos="0" locked="0" layoutInCell="1" allowOverlap="1" relativeHeight="4">
             <wp:simplePos x="0" y="0"/>
             <wp:positionH relativeFrom="column">
               <wp:posOffset>115570</wp:posOffset>
@@ -968,7 +951,7 @@
             <wp:extent cx="2660650" cy="2660650"/>
             <wp:effectExtent l="0" t="0" r="0" b="0"/>
             <wp:wrapSquare wrapText="largest"/>
-            <wp:docPr id="5" name="Picture" descr=""/>
+            <wp:docPr id="6" name="Image5" descr=""/>
             <wp:cNvGraphicFramePr>
               <a:graphicFrameLocks xmlns:a="http://schemas.openxmlformats.org/drawingml/2006/main" noChangeAspect="1"/>
             </wp:cNvGraphicFramePr>
@@ -976,7 +959,7 @@
               <a:graphicData uri="http://schemas.openxmlformats.org/drawingml/2006/picture">
                 <pic:pic xmlns:pic="http://schemas.openxmlformats.org/drawingml/2006/picture">
                   <pic:nvPicPr>
-                    <pic:cNvPr id="5" name="Picture" descr=""/>
+                    <pic:cNvPr id="6" name="Image5" descr=""/>
                     <pic:cNvPicPr>
                       <a:picLocks noChangeAspect="1" noChangeArrowheads="1"/>
                     </pic:cNvPicPr>
@@ -995,13 +978,6 @@
                     <a:prstGeom prst="rect">
                       <a:avLst/>
                     </a:prstGeom>
-                    <a:noFill/>
-                    <a:ln w="9525">
-                      <a:noFill/>
-                      <a:miter lim="800000"/>
-                      <a:headEnd/>
-                      <a:tailEnd/>
-                    </a:ln>
                   </pic:spPr>
                 </pic:pic>
               </a:graphicData>
@@ -1009,7 +985,7 @@
           </wp:anchor>
         </w:drawing>
         <w:drawing>
-          <wp:anchor behindDoc="0" distT="0" distB="0" distL="0" distR="0" simplePos="0" locked="0" layoutInCell="1" allowOverlap="1" relativeHeight="3">
+          <wp:anchor behindDoc="0" distT="0" distB="0" distL="0" distR="0" simplePos="0" locked="0" layoutInCell="1" allowOverlap="1" relativeHeight="5">
             <wp:simplePos x="0" y="0"/>
             <wp:positionH relativeFrom="column">
               <wp:posOffset>3167380</wp:posOffset>
@@ -1020,7 +996,7 @@
             <wp:extent cx="2702560" cy="2702560"/>
             <wp:effectExtent l="0" t="0" r="0" b="0"/>
             <wp:wrapSquare wrapText="largest"/>
-            <wp:docPr id="6" name="Picture" descr=""/>
+            <wp:docPr id="7" name="Image6" descr=""/>
             <wp:cNvGraphicFramePr>
               <a:graphicFrameLocks xmlns:a="http://schemas.openxmlformats.org/drawingml/2006/main" noChangeAspect="1"/>
             </wp:cNvGraphicFramePr>
@@ -1028,7 +1004,7 @@
               <a:graphicData uri="http://schemas.openxmlformats.org/drawingml/2006/picture">
                 <pic:pic xmlns:pic="http://schemas.openxmlformats.org/drawingml/2006/picture">
                   <pic:nvPicPr>
-                    <pic:cNvPr id="6" name="Picture" descr=""/>
+                    <pic:cNvPr id="7" name="Image6" descr=""/>
                     <pic:cNvPicPr>
                       <a:picLocks noChangeAspect="1" noChangeArrowheads="1"/>
                     </pic:cNvPicPr>
@@ -1047,13 +1023,6 @@
                     <a:prstGeom prst="rect">
                       <a:avLst/>
                     </a:prstGeom>
-                    <a:noFill/>
-                    <a:ln w="9525">
-                      <a:noFill/>
-                      <a:miter lim="800000"/>
-                      <a:headEnd/>
-                      <a:tailEnd/>
-                    </a:ln>
                   </pic:spPr>
                 </pic:pic>
               </a:graphicData>
@@ -1286,17 +1255,19 @@
       <w:r>
         <w:rPr/>
       </w:r>
-    </w:p>
-    <w:p>
-      <w:pPr>
-        <w:pStyle w:val="Normal"/>
-        <w:pageBreakBefore/>
+      <w:r>
+        <w:br w:type="page"/>
+      </w:r>
+    </w:p>
+    <w:p>
+      <w:pPr>
+        <w:pStyle w:val="Normal"/>
         <w:rPr/>
       </w:pPr>
       <w:r>
         <w:rPr/>
         <w:drawing>
-          <wp:anchor behindDoc="0" distT="0" distB="0" distL="0" distR="0" simplePos="0" locked="0" layoutInCell="1" allowOverlap="1" relativeHeight="4">
+          <wp:anchor behindDoc="0" distT="0" distB="0" distL="0" distR="0" simplePos="0" locked="0" layoutInCell="1" allowOverlap="1" relativeHeight="6">
             <wp:simplePos x="0" y="0"/>
             <wp:positionH relativeFrom="column">
               <wp:posOffset>165735</wp:posOffset>
@@ -1307,7 +1278,7 @@
             <wp:extent cx="2848610" cy="2848610"/>
             <wp:effectExtent l="0" t="0" r="0" b="0"/>
             <wp:wrapSquare wrapText="largest"/>
-            <wp:docPr id="7" name="Picture" descr=""/>
+            <wp:docPr id="8" name="Image7" descr=""/>
             <wp:cNvGraphicFramePr>
               <a:graphicFrameLocks xmlns:a="http://schemas.openxmlformats.org/drawingml/2006/main" noChangeAspect="1"/>
             </wp:cNvGraphicFramePr>
@@ -1315,7 +1286,7 @@
               <a:graphicData uri="http://schemas.openxmlformats.org/drawingml/2006/picture">
                 <pic:pic xmlns:pic="http://schemas.openxmlformats.org/drawingml/2006/picture">
                   <pic:nvPicPr>
-                    <pic:cNvPr id="7" name="Picture" descr=""/>
+                    <pic:cNvPr id="8" name="Image7" descr=""/>
                     <pic:cNvPicPr>
                       <a:picLocks noChangeAspect="1" noChangeArrowheads="1"/>
                     </pic:cNvPicPr>
@@ -1334,13 +1305,6 @@
                     <a:prstGeom prst="rect">
                       <a:avLst/>
                     </a:prstGeom>
-                    <a:noFill/>
-                    <a:ln w="9525">
-                      <a:noFill/>
-                      <a:miter lim="800000"/>
-                      <a:headEnd/>
-                      <a:tailEnd/>
-                    </a:ln>
                   </pic:spPr>
                 </pic:pic>
               </a:graphicData>
@@ -1348,7 +1312,7 @@
           </wp:anchor>
         </w:drawing>
         <w:drawing>
-          <wp:anchor behindDoc="0" distT="0" distB="0" distL="0" distR="0" simplePos="0" locked="0" layoutInCell="1" allowOverlap="1" relativeHeight="5">
+          <wp:anchor behindDoc="0" distT="0" distB="0" distL="0" distR="0" simplePos="0" locked="0" layoutInCell="1" allowOverlap="1" relativeHeight="7">
             <wp:simplePos x="0" y="0"/>
             <wp:positionH relativeFrom="column">
               <wp:posOffset>3573780</wp:posOffset>
@@ -1359,7 +1323,7 @@
             <wp:extent cx="2850515" cy="2850515"/>
             <wp:effectExtent l="0" t="0" r="0" b="0"/>
             <wp:wrapSquare wrapText="largest"/>
-            <wp:docPr id="8" name="Picture" descr=""/>
+            <wp:docPr id="9" name="Image8" descr=""/>
             <wp:cNvGraphicFramePr>
               <a:graphicFrameLocks xmlns:a="http://schemas.openxmlformats.org/drawingml/2006/main" noChangeAspect="1"/>
             </wp:cNvGraphicFramePr>
@@ -1367,7 +1331,7 @@
               <a:graphicData uri="http://schemas.openxmlformats.org/drawingml/2006/picture">
                 <pic:pic xmlns:pic="http://schemas.openxmlformats.org/drawingml/2006/picture">
                   <pic:nvPicPr>
-                    <pic:cNvPr id="8" name="Picture" descr=""/>
+                    <pic:cNvPr id="9" name="Image8" descr=""/>
                     <pic:cNvPicPr>
                       <a:picLocks noChangeAspect="1" noChangeArrowheads="1"/>
                     </pic:cNvPicPr>
@@ -1386,13 +1350,6 @@
                     <a:prstGeom prst="rect">
                       <a:avLst/>
                     </a:prstGeom>
-                    <a:noFill/>
-                    <a:ln w="9525">
-                      <a:noFill/>
-                      <a:miter lim="800000"/>
-                      <a:headEnd/>
-                      <a:tailEnd/>
-                    </a:ln>
                   </pic:spPr>
                 </pic:pic>
               </a:graphicData>
@@ -1580,18 +1537,18 @@
       <w:r>
         <w:rPr/>
         <w:drawing>
-          <wp:anchor behindDoc="0" distT="0" distB="0" distL="0" distR="0" simplePos="0" locked="0" layoutInCell="1" allowOverlap="1" relativeHeight="6">
+          <wp:anchor behindDoc="0" distT="0" distB="0" distL="0" distR="0" simplePos="0" locked="0" layoutInCell="1" allowOverlap="1" relativeHeight="8">
             <wp:simplePos x="0" y="0"/>
             <wp:positionH relativeFrom="column">
               <wp:align>center</wp:align>
             </wp:positionH>
             <wp:positionV relativeFrom="paragraph">
-              <wp:align>top</wp:align>
+              <wp:posOffset>635</wp:posOffset>
             </wp:positionV>
             <wp:extent cx="3144520" cy="3144520"/>
             <wp:effectExtent l="0" t="0" r="0" b="0"/>
             <wp:wrapSquare wrapText="largest"/>
-            <wp:docPr id="9" name="Picture" descr=""/>
+            <wp:docPr id="10" name="Image9" descr=""/>
             <wp:cNvGraphicFramePr>
               <a:graphicFrameLocks xmlns:a="http://schemas.openxmlformats.org/drawingml/2006/main" noChangeAspect="1"/>
             </wp:cNvGraphicFramePr>
@@ -1599,7 +1556,7 @@
               <a:graphicData uri="http://schemas.openxmlformats.org/drawingml/2006/picture">
                 <pic:pic xmlns:pic="http://schemas.openxmlformats.org/drawingml/2006/picture">
                   <pic:nvPicPr>
-                    <pic:cNvPr id="9" name="Picture" descr=""/>
+                    <pic:cNvPr id="10" name="Image9" descr=""/>
                     <pic:cNvPicPr>
                       <a:picLocks noChangeAspect="1" noChangeArrowheads="1"/>
                     </pic:cNvPicPr>
@@ -1618,13 +1575,6 @@
                     <a:prstGeom prst="rect">
                       <a:avLst/>
                     </a:prstGeom>
-                    <a:noFill/>
-                    <a:ln w="9525">
-                      <a:noFill/>
-                      <a:miter lim="800000"/>
-                      <a:headEnd/>
-                      <a:tailEnd/>
-                    </a:ln>
                   </pic:spPr>
                 </pic:pic>
               </a:graphicData>
@@ -1866,11 +1816,13 @@
       <w:r>
         <w:rPr/>
       </w:r>
-    </w:p>
-    <w:p>
-      <w:pPr>
-        <w:pStyle w:val="Normal"/>
-        <w:pageBreakBefore/>
+      <w:r>
+        <w:br w:type="page"/>
+      </w:r>
+    </w:p>
+    <w:p>
+      <w:pPr>
+        <w:pStyle w:val="Normal"/>
         <w:jc w:val="left"/>
         <w:rPr>
           <w:rFonts w:ascii="Courier 10 Pitch" w:hAnsi="Courier 10 Pitch"/>
@@ -2014,7 +1966,7 @@
           <w:szCs w:val="32"/>
         </w:rPr>
         <w:drawing>
-          <wp:anchor behindDoc="0" distT="0" distB="0" distL="0" distR="0" simplePos="0" locked="0" layoutInCell="1" allowOverlap="1" relativeHeight="9">
+          <wp:anchor behindDoc="0" distT="0" distB="0" distL="0" distR="0" simplePos="0" locked="0" layoutInCell="1" allowOverlap="1" relativeHeight="11">
             <wp:simplePos x="0" y="0"/>
             <wp:positionH relativeFrom="column">
               <wp:posOffset>0</wp:posOffset>
@@ -2025,7 +1977,7 @@
             <wp:extent cx="6332220" cy="1477010"/>
             <wp:effectExtent l="0" t="0" r="0" b="0"/>
             <wp:wrapSquare wrapText="largest"/>
-            <wp:docPr id="10" name="Picture" descr=""/>
+            <wp:docPr id="11" name="Image10" descr=""/>
             <wp:cNvGraphicFramePr>
               <a:graphicFrameLocks xmlns:a="http://schemas.openxmlformats.org/drawingml/2006/main" noChangeAspect="1"/>
             </wp:cNvGraphicFramePr>
@@ -2033,7 +1985,7 @@
               <a:graphicData uri="http://schemas.openxmlformats.org/drawingml/2006/picture">
                 <pic:pic xmlns:pic="http://schemas.openxmlformats.org/drawingml/2006/picture">
                   <pic:nvPicPr>
-                    <pic:cNvPr id="10" name="Picture" descr=""/>
+                    <pic:cNvPr id="11" name="Image10" descr=""/>
                     <pic:cNvPicPr>
                       <a:picLocks noChangeAspect="1" noChangeArrowheads="1"/>
                     </pic:cNvPicPr>
@@ -2052,13 +2004,6 @@
                     <a:prstGeom prst="rect">
                       <a:avLst/>
                     </a:prstGeom>
-                    <a:noFill/>
-                    <a:ln w="9525">
-                      <a:noFill/>
-                      <a:miter lim="800000"/>
-                      <a:headEnd/>
-                      <a:tailEnd/>
-                    </a:ln>
                   </pic:spPr>
                 </pic:pic>
               </a:graphicData>
@@ -2101,7 +2046,23 @@
           <w:sz w:val="32"/>
           <w:szCs w:val="32"/>
         </w:rPr>
-        <w:t>http://cyberd.oregonctf.org/static/____.jpg</w:t>
+        <w:t>http://</w:t>
+      </w:r>
+      <w:r>
+        <w:rPr>
+          <w:rFonts w:ascii="Courier 10 Pitch" w:hAnsi="Courier 10 Pitch"/>
+          <w:sz w:val="32"/>
+          <w:szCs w:val="32"/>
+        </w:rPr>
+        <w:t>crypto.cyberpdx.org</w:t>
+      </w:r>
+      <w:r>
+        <w:rPr>
+          <w:rFonts w:ascii="Courier 10 Pitch" w:hAnsi="Courier 10 Pitch"/>
+          <w:sz w:val="32"/>
+          <w:szCs w:val="32"/>
+        </w:rPr>
+        <w:t>/static/____.jpg</w:t>
       </w:r>
     </w:p>
     <w:p>
@@ -2198,12 +2159,12 @@
 </file>
 
 <file path=word/styles.xml><?xml version="1.0" encoding="utf-8"?>
-<w:styles xmlns:w="http://schemas.openxmlformats.org/wordprocessingml/2006/main">
+<w:styles xmlns:w="http://schemas.openxmlformats.org/wordprocessingml/2006/main" xmlns:w14="http://schemas.microsoft.com/office/word/2010/wordml" xmlns:mc="http://schemas.openxmlformats.org/markup-compatibility/2006" mc:Ignorable="w14">
   <w:docDefaults>
     <w:rPrDefault>
       <w:rPr>
         <w:rFonts w:ascii="Liberation Serif" w:hAnsi="Liberation Serif" w:eastAsia="Droid Sans Fallback" w:cs="FreeSans"/>
-        <w:sz w:val="24"/>
+        <w:sz w:val="20"/>
         <w:szCs w:val="24"/>
         <w:lang w:val="en-US" w:eastAsia="zh-CN" w:bidi="hi-IN"/>
       </w:rPr>
@@ -2214,6 +2175,7 @@
   </w:docDefaults>
   <w:style w:type="paragraph" w:styleId="Normal">
     <w:name w:val="Normal"/>
+    <w:qFormat/>
     <w:pPr>
       <w:widowControl w:val="false"/>
       <w:suppressAutoHyphens w:val="true"/>
@@ -2231,18 +2193,21 @@
   <w:style w:type="paragraph" w:styleId="Heading1">
     <w:name w:val="Heading 1"/>
     <w:basedOn w:val="Heading"/>
+    <w:qFormat/>
     <w:pPr/>
     <w:rPr/>
   </w:style>
   <w:style w:type="paragraph" w:styleId="Heading2">
     <w:name w:val="Heading 2"/>
     <w:basedOn w:val="Heading"/>
+    <w:qFormat/>
     <w:pPr/>
     <w:rPr/>
   </w:style>
   <w:style w:type="paragraph" w:styleId="Heading3">
     <w:name w:val="Heading 3"/>
     <w:basedOn w:val="Heading"/>
+    <w:qFormat/>
     <w:pPr/>
     <w:rPr/>
   </w:style>
@@ -2250,6 +2215,7 @@
     <w:name w:val="Heading"/>
     <w:basedOn w:val="Normal"/>
     <w:next w:val="TextBody"/>
+    <w:qFormat/>
     <w:pPr>
       <w:keepNext/>
       <w:spacing w:before="240" w:after="120"/>
@@ -2261,7 +2227,7 @@
     </w:rPr>
   </w:style>
   <w:style w:type="paragraph" w:styleId="TextBody">
-    <w:name w:val="Text Body"/>
+    <w:name w:val="Body Text"/>
     <w:basedOn w:val="Normal"/>
     <w:pPr>
       <w:spacing w:lineRule="auto" w:line="288" w:before="0" w:after="140"/>
@@ -2279,6 +2245,7 @@
   <w:style w:type="paragraph" w:styleId="Caption">
     <w:name w:val="Caption"/>
     <w:basedOn w:val="Normal"/>
+    <w:qFormat/>
     <w:pPr>
       <w:suppressLineNumbers/>
       <w:spacing w:before="120" w:after="120"/>
@@ -2294,6 +2261,7 @@
   <w:style w:type="paragraph" w:styleId="Index">
     <w:name w:val="Index"/>
     <w:basedOn w:val="Normal"/>
+    <w:qFormat/>
     <w:pPr>
       <w:suppressLineNumbers/>
     </w:pPr>
@@ -2304,18 +2272,21 @@
   <w:style w:type="paragraph" w:styleId="Quotations">
     <w:name w:val="Quotations"/>
     <w:basedOn w:val="Normal"/>
+    <w:qFormat/>
     <w:pPr/>
     <w:rPr/>
   </w:style>
   <w:style w:type="paragraph" w:styleId="Title">
     <w:name w:val="Title"/>
     <w:basedOn w:val="Heading"/>
+    <w:qFormat/>
     <w:pPr/>
     <w:rPr/>
   </w:style>
   <w:style w:type="paragraph" w:styleId="Subtitle">
     <w:name w:val="Subtitle"/>
     <w:basedOn w:val="Heading"/>
+    <w:qFormat/>
     <w:pPr/>
     <w:rPr/>
   </w:style>

</xml_diff>